<commit_message>
tambah coding di bab 2 dan tambah json di dftr isi
</commit_message>
<xml_diff>
--- a/BAB 3.docx
+++ b/BAB 3.docx
@@ -456,8 +456,6 @@
           <w:lang w:val="id-ID"/>
         </w:rPr>
       </w:pPr>
-      <w:bookmarkStart w:id="0" w:name="_GoBack"/>
-      <w:bookmarkEnd w:id="0"/>
     </w:p>
     <w:p>
       <w:pPr>
@@ -1974,6 +1972,83 @@
     </w:p>
     <w:p>
       <w:pPr>
+        <w:tabs>
+          <w:tab w:val="left" w:pos="360"/>
+        </w:tabs>
+        <w:autoSpaceDE w:val="0"/>
+        <w:autoSpaceDN w:val="0"/>
+        <w:adjustRightInd w:val="0"/>
+        <w:ind w:left="360"/>
+        <w:rPr>
+          <w:szCs w:val="24"/>
+        </w:rPr>
+      </w:pPr>
+    </w:p>
+    <w:p>
+      <w:pPr>
+        <w:tabs>
+          <w:tab w:val="left" w:pos="360"/>
+        </w:tabs>
+        <w:autoSpaceDE w:val="0"/>
+        <w:autoSpaceDN w:val="0"/>
+        <w:adjustRightInd w:val="0"/>
+        <w:ind w:left="360"/>
+        <w:rPr>
+          <w:szCs w:val="24"/>
+        </w:rPr>
+      </w:pPr>
+    </w:p>
+    <w:p>
+      <w:pPr>
+        <w:pStyle w:val="ListParagraph"/>
+        <w:numPr>
+          <w:ilvl w:val="0"/>
+          <w:numId w:val="5"/>
+        </w:numPr>
+        <w:tabs>
+          <w:tab w:val="left" w:pos="360"/>
+        </w:tabs>
+        <w:autoSpaceDE w:val="0"/>
+        <w:autoSpaceDN w:val="0"/>
+        <w:adjustRightInd w:val="0"/>
+        <w:ind w:left="426" w:hanging="426"/>
+      </w:pPr>
+      <w:r>
+        <w:rPr>
+          <w:rFonts w:ascii="Times New Roman" w:hAnsi="Times New Roman"/>
+        </w:rPr>
+        <w:lastRenderedPageBreak/>
+        <w:t>Coding</w:t>
+      </w:r>
+    </w:p>
+    <w:p>
+      <w:pPr>
+        <w:pStyle w:val="ListParagraph"/>
+        <w:tabs>
+          <w:tab w:val="left" w:pos="360"/>
+        </w:tabs>
+        <w:autoSpaceDE w:val="0"/>
+        <w:autoSpaceDN w:val="0"/>
+        <w:adjustRightInd w:val="0"/>
+        <w:ind w:left="426"/>
+      </w:pPr>
+      <w:r>
+        <w:rPr>
+          <w:rFonts w:ascii="Times New Roman" w:hAnsi="Times New Roman"/>
+        </w:rPr>
+        <w:t>Coding adalah suatu tahapan dimana penulis mengkonversi rancangan sistem yang diusulkan</w:t>
+      </w:r>
+      <w:bookmarkStart w:id="0" w:name="_GoBack"/>
+      <w:bookmarkEnd w:id="0"/>
+      <w:r>
+        <w:rPr>
+          <w:rFonts w:ascii="Times New Roman" w:hAnsi="Times New Roman"/>
+        </w:rPr>
+        <w:t xml:space="preserve"> ke dalam bentuk kode atau bahasa pemrograman website dan android.</w:t>
+      </w:r>
+    </w:p>
+    <w:p>
+      <w:pPr>
         <w:pStyle w:val="ListParagraph"/>
         <w:numPr>
           <w:ilvl w:val="0"/>
@@ -2046,7 +2121,6 @@
           <w:rFonts w:ascii="Times New Roman" w:hAnsi="Times New Roman"/>
           <w:color w:val="000000"/>
         </w:rPr>
-        <w:lastRenderedPageBreak/>
         <w:t>masih terdapat kesalahan pada interface, basisdata, performansi, inisialisasi-terminasi atau apakah fungsi-fungsi yang diuji telah valid</w:t>
       </w:r>
       <w:r>
@@ -4148,6 +4222,324 @@
       </w:tr>
       <w:tr>
         <w:trPr>
+          <w:trHeight w:val="224"/>
+          <w:jc w:val="center"/>
+        </w:trPr>
+        <w:tc>
+          <w:tcPr>
+            <w:tcW w:w="572" w:type="dxa"/>
+            <w:vAlign w:val="center"/>
+          </w:tcPr>
+          <w:p>
+            <w:pPr>
+              <w:spacing w:line="240" w:lineRule="auto"/>
+              <w:rPr>
+                <w:szCs w:val="24"/>
+              </w:rPr>
+            </w:pPr>
+            <w:r>
+              <w:rPr>
+                <w:szCs w:val="24"/>
+              </w:rPr>
+              <w:t>5</w:t>
+            </w:r>
+          </w:p>
+        </w:tc>
+        <w:tc>
+          <w:tcPr>
+            <w:tcW w:w="2227" w:type="dxa"/>
+            <w:vAlign w:val="center"/>
+          </w:tcPr>
+          <w:p>
+            <w:pPr>
+              <w:spacing w:line="240" w:lineRule="auto"/>
+              <w:rPr>
+                <w:szCs w:val="24"/>
+              </w:rPr>
+            </w:pPr>
+            <w:r>
+              <w:rPr>
+                <w:szCs w:val="24"/>
+              </w:rPr>
+              <w:t>Coding</w:t>
+            </w:r>
+          </w:p>
+        </w:tc>
+        <w:tc>
+          <w:tcPr>
+            <w:tcW w:w="346" w:type="dxa"/>
+            <w:tcBorders>
+              <w:right w:val="single" w:sz="4" w:space="0" w:color="auto"/>
+            </w:tcBorders>
+          </w:tcPr>
+          <w:p>
+            <w:pPr>
+              <w:spacing w:line="240" w:lineRule="auto"/>
+              <w:rPr>
+                <w:szCs w:val="24"/>
+              </w:rPr>
+            </w:pPr>
+          </w:p>
+        </w:tc>
+        <w:tc>
+          <w:tcPr>
+            <w:tcW w:w="354" w:type="dxa"/>
+            <w:tcBorders>
+              <w:left w:val="single" w:sz="4" w:space="0" w:color="auto"/>
+              <w:right w:val="single" w:sz="4" w:space="0" w:color="auto"/>
+            </w:tcBorders>
+            <w:shd w:val="clear" w:color="auto" w:fill="FFFFFF"/>
+          </w:tcPr>
+          <w:p>
+            <w:pPr>
+              <w:spacing w:line="240" w:lineRule="auto"/>
+              <w:rPr>
+                <w:szCs w:val="24"/>
+              </w:rPr>
+            </w:pPr>
+          </w:p>
+        </w:tc>
+        <w:tc>
+          <w:tcPr>
+            <w:tcW w:w="309" w:type="dxa"/>
+            <w:tcBorders>
+              <w:left w:val="single" w:sz="4" w:space="0" w:color="auto"/>
+              <w:right w:val="single" w:sz="4" w:space="0" w:color="auto"/>
+            </w:tcBorders>
+            <w:shd w:val="clear" w:color="auto" w:fill="FFFFFF"/>
+          </w:tcPr>
+          <w:p>
+            <w:pPr>
+              <w:spacing w:line="240" w:lineRule="auto"/>
+              <w:rPr>
+                <w:szCs w:val="24"/>
+              </w:rPr>
+            </w:pPr>
+          </w:p>
+        </w:tc>
+        <w:tc>
+          <w:tcPr>
+            <w:tcW w:w="360" w:type="dxa"/>
+            <w:tcBorders>
+              <w:left w:val="single" w:sz="4" w:space="0" w:color="auto"/>
+            </w:tcBorders>
+            <w:shd w:val="clear" w:color="auto" w:fill="FFFFFF"/>
+          </w:tcPr>
+          <w:p>
+            <w:pPr>
+              <w:spacing w:line="240" w:lineRule="auto"/>
+              <w:rPr>
+                <w:szCs w:val="24"/>
+              </w:rPr>
+            </w:pPr>
+          </w:p>
+        </w:tc>
+        <w:tc>
+          <w:tcPr>
+            <w:tcW w:w="274" w:type="dxa"/>
+            <w:tcBorders>
+              <w:right w:val="single" w:sz="4" w:space="0" w:color="auto"/>
+            </w:tcBorders>
+            <w:shd w:val="clear" w:color="auto" w:fill="FFFFFF"/>
+          </w:tcPr>
+          <w:p>
+            <w:pPr>
+              <w:spacing w:line="240" w:lineRule="auto"/>
+              <w:rPr>
+                <w:szCs w:val="24"/>
+              </w:rPr>
+            </w:pPr>
+          </w:p>
+        </w:tc>
+        <w:tc>
+          <w:tcPr>
+            <w:tcW w:w="360" w:type="dxa"/>
+            <w:tcBorders>
+              <w:left w:val="single" w:sz="4" w:space="0" w:color="auto"/>
+              <w:right w:val="single" w:sz="4" w:space="0" w:color="auto"/>
+            </w:tcBorders>
+            <w:shd w:val="clear" w:color="auto" w:fill="FFFFFF"/>
+          </w:tcPr>
+          <w:p>
+            <w:pPr>
+              <w:spacing w:line="240" w:lineRule="auto"/>
+              <w:rPr>
+                <w:szCs w:val="24"/>
+              </w:rPr>
+            </w:pPr>
+          </w:p>
+        </w:tc>
+        <w:tc>
+          <w:tcPr>
+            <w:tcW w:w="270" w:type="dxa"/>
+            <w:tcBorders>
+              <w:left w:val="single" w:sz="4" w:space="0" w:color="auto"/>
+              <w:right w:val="single" w:sz="4" w:space="0" w:color="auto"/>
+            </w:tcBorders>
+            <w:shd w:val="clear" w:color="auto" w:fill="auto"/>
+          </w:tcPr>
+          <w:p>
+            <w:pPr>
+              <w:spacing w:line="240" w:lineRule="auto"/>
+              <w:rPr>
+                <w:szCs w:val="24"/>
+              </w:rPr>
+            </w:pPr>
+          </w:p>
+        </w:tc>
+        <w:tc>
+          <w:tcPr>
+            <w:tcW w:w="360" w:type="dxa"/>
+            <w:tcBorders>
+              <w:left w:val="single" w:sz="4" w:space="0" w:color="auto"/>
+            </w:tcBorders>
+            <w:shd w:val="clear" w:color="auto" w:fill="FFFFFF" w:themeFill="background1"/>
+          </w:tcPr>
+          <w:p>
+            <w:pPr>
+              <w:spacing w:line="240" w:lineRule="auto"/>
+              <w:rPr>
+                <w:szCs w:val="24"/>
+              </w:rPr>
+            </w:pPr>
+          </w:p>
+        </w:tc>
+        <w:tc>
+          <w:tcPr>
+            <w:tcW w:w="360" w:type="dxa"/>
+            <w:tcBorders>
+              <w:right w:val="single" w:sz="4" w:space="0" w:color="auto"/>
+            </w:tcBorders>
+            <w:shd w:val="clear" w:color="auto" w:fill="000000" w:themeFill="text1"/>
+          </w:tcPr>
+          <w:p>
+            <w:pPr>
+              <w:spacing w:line="240" w:lineRule="auto"/>
+              <w:rPr>
+                <w:szCs w:val="24"/>
+              </w:rPr>
+            </w:pPr>
+          </w:p>
+        </w:tc>
+        <w:tc>
+          <w:tcPr>
+            <w:tcW w:w="360" w:type="dxa"/>
+            <w:tcBorders>
+              <w:left w:val="single" w:sz="4" w:space="0" w:color="auto"/>
+              <w:right w:val="single" w:sz="4" w:space="0" w:color="auto"/>
+            </w:tcBorders>
+            <w:shd w:val="clear" w:color="auto" w:fill="000000" w:themeFill="text1"/>
+          </w:tcPr>
+          <w:p>
+            <w:pPr>
+              <w:spacing w:line="240" w:lineRule="auto"/>
+              <w:rPr>
+                <w:szCs w:val="24"/>
+              </w:rPr>
+            </w:pPr>
+          </w:p>
+        </w:tc>
+        <w:tc>
+          <w:tcPr>
+            <w:tcW w:w="270" w:type="dxa"/>
+            <w:tcBorders>
+              <w:left w:val="single" w:sz="4" w:space="0" w:color="auto"/>
+              <w:bottom w:val="single" w:sz="4" w:space="0" w:color="000000"/>
+              <w:right w:val="single" w:sz="4" w:space="0" w:color="auto"/>
+            </w:tcBorders>
+          </w:tcPr>
+          <w:p>
+            <w:pPr>
+              <w:spacing w:line="240" w:lineRule="auto"/>
+              <w:rPr>
+                <w:szCs w:val="24"/>
+              </w:rPr>
+            </w:pPr>
+          </w:p>
+        </w:tc>
+        <w:tc>
+          <w:tcPr>
+            <w:tcW w:w="360" w:type="dxa"/>
+            <w:tcBorders>
+              <w:left w:val="single" w:sz="4" w:space="0" w:color="auto"/>
+            </w:tcBorders>
+          </w:tcPr>
+          <w:p>
+            <w:pPr>
+              <w:spacing w:line="240" w:lineRule="auto"/>
+              <w:rPr>
+                <w:szCs w:val="24"/>
+              </w:rPr>
+            </w:pPr>
+          </w:p>
+        </w:tc>
+        <w:tc>
+          <w:tcPr>
+            <w:tcW w:w="360" w:type="dxa"/>
+            <w:tcBorders>
+              <w:left w:val="single" w:sz="4" w:space="0" w:color="auto"/>
+            </w:tcBorders>
+          </w:tcPr>
+          <w:p>
+            <w:pPr>
+              <w:spacing w:line="240" w:lineRule="auto"/>
+              <w:rPr>
+                <w:szCs w:val="24"/>
+              </w:rPr>
+            </w:pPr>
+          </w:p>
+        </w:tc>
+        <w:tc>
+          <w:tcPr>
+            <w:tcW w:w="360" w:type="dxa"/>
+            <w:tcBorders>
+              <w:left w:val="single" w:sz="4" w:space="0" w:color="auto"/>
+            </w:tcBorders>
+          </w:tcPr>
+          <w:p>
+            <w:pPr>
+              <w:spacing w:line="240" w:lineRule="auto"/>
+              <w:rPr>
+                <w:szCs w:val="24"/>
+              </w:rPr>
+            </w:pPr>
+          </w:p>
+        </w:tc>
+        <w:tc>
+          <w:tcPr>
+            <w:tcW w:w="360" w:type="dxa"/>
+            <w:tcBorders>
+              <w:left w:val="single" w:sz="4" w:space="0" w:color="auto"/>
+            </w:tcBorders>
+          </w:tcPr>
+          <w:p>
+            <w:pPr>
+              <w:spacing w:line="240" w:lineRule="auto"/>
+              <w:rPr>
+                <w:szCs w:val="24"/>
+              </w:rPr>
+            </w:pPr>
+          </w:p>
+        </w:tc>
+        <w:tc>
+          <w:tcPr>
+            <w:tcW w:w="302" w:type="dxa"/>
+            <w:tcBorders>
+              <w:left w:val="single" w:sz="4" w:space="0" w:color="auto"/>
+            </w:tcBorders>
+          </w:tcPr>
+          <w:p>
+            <w:pPr>
+              <w:spacing w:line="240" w:lineRule="auto"/>
+              <w:rPr>
+                <w:szCs w:val="24"/>
+              </w:rPr>
+            </w:pPr>
+          </w:p>
+        </w:tc>
+      </w:tr>
+      <w:tr>
+        <w:trPr>
           <w:trHeight w:val="65"/>
           <w:jc w:val="center"/>
         </w:trPr>
@@ -4167,7 +4559,7 @@
               <w:rPr>
                 <w:szCs w:val="24"/>
               </w:rPr>
-              <w:t>5</w:t>
+              <w:t>6</w:t>
             </w:r>
           </w:p>
         </w:tc>
@@ -5693,8 +6085,8 @@
   <w:abstractNum w:abstractNumId="9">
     <w:nsid w:val="500E6429"/>
     <w:multiLevelType w:val="hybridMultilevel"/>
-    <w:tmpl w:val="B1C671FC"/>
-    <w:lvl w:ilvl="0" w:tplc="0409000F">
+    <w:tmpl w:val="81C49958"/>
+    <w:lvl w:ilvl="0" w:tplc="6A6C256C">
       <w:start w:val="1"/>
       <w:numFmt w:val="decimal"/>
       <w:lvlText w:val="%1."/>
@@ -5703,7 +6095,7 @@
         <w:ind w:left="720" w:hanging="360"/>
       </w:pPr>
       <w:rPr>
-        <w:rFonts w:hint="default"/>
+        <w:rFonts w:ascii="Times New Roman" w:hAnsi="Times New Roman" w:cs="Times New Roman" w:hint="default"/>
       </w:rPr>
     </w:lvl>
     <w:lvl w:ilvl="1" w:tplc="04090019" w:tentative="1">
@@ -7753,7 +8145,7 @@
 </file>
 
 <file path=customXml/itemProps1.xml><?xml version="1.0" encoding="utf-8"?>
-<ds:datastoreItem xmlns:ds="http://schemas.openxmlformats.org/officeDocument/2006/customXml" ds:itemID="{5DE5BBFE-8A77-4EA3-9A6E-ED8803B43128}">
+<ds:datastoreItem xmlns:ds="http://schemas.openxmlformats.org/officeDocument/2006/customXml" ds:itemID="{206841C9-33A9-4512-8F4A-EF7F74C6D599}">
   <ds:schemaRefs>
     <ds:schemaRef ds:uri="http://schemas.openxmlformats.org/officeDocument/2006/bibliography"/>
   </ds:schemaRefs>

</xml_diff>